<commit_message>
learning quarto website images
</commit_message>
<xml_diff>
--- a/quarto/quarto-guide-examples/authoring.docx
+++ b/quarto/quarto-guide-examples/authoring.docx
@@ -28,6 +28,14 @@
       </w:r>
       <w:r>
         <w:t xml:space="preserve">Dimitrov</w:t>
+      </w:r>
+    </w:p>
+    <w:p>
+      <w:pPr>
+        <w:pStyle w:val="Date"/>
+      </w:pPr>
+      <w:r>
+        <w:t xml:space="preserve">2023-10-27</w:t>
       </w:r>
     </w:p>
     <w:sdt>
@@ -68,6 +76,1310 @@
         </w:p>
       </w:sdtContent>
     </w:sdt>
+    <w:bookmarkStart w:id="20" w:name="colors"/>
+    <w:p>
+      <w:pPr>
+        <w:pStyle w:val="Heading2"/>
+      </w:pPr>
+      <w:r>
+        <w:t xml:space="preserve">1 Colors</w:t>
+      </w:r>
+    </w:p>
+    <w:p>
+      <w:pPr>
+        <w:numPr>
+          <w:ilvl w:val="0"/>
+          <w:numId w:val="1001"/>
+        </w:numPr>
+        <w:pStyle w:val="Compact"/>
+      </w:pPr>
+      <w:r>
+        <w:t xml:space="preserve">Red</w:t>
+      </w:r>
+    </w:p>
+    <w:p>
+      <w:pPr>
+        <w:numPr>
+          <w:ilvl w:val="0"/>
+          <w:numId w:val="1001"/>
+        </w:numPr>
+        <w:pStyle w:val="Compact"/>
+      </w:pPr>
+      <w:r>
+        <w:t xml:space="preserve">Green</w:t>
+      </w:r>
+    </w:p>
+    <w:p>
+      <w:pPr>
+        <w:numPr>
+          <w:ilvl w:val="0"/>
+          <w:numId w:val="1001"/>
+        </w:numPr>
+        <w:pStyle w:val="Compact"/>
+      </w:pPr>
+      <w:r>
+        <w:t xml:space="preserve">Blue</w:t>
+      </w:r>
+    </w:p>
+    <w:bookmarkEnd w:id="20"/>
+    <w:bookmarkStart w:id="21" w:name="shapes"/>
+    <w:p>
+      <w:pPr>
+        <w:pStyle w:val="Heading2"/>
+      </w:pPr>
+      <w:r>
+        <w:t xml:space="preserve">2 Shapes</w:t>
+      </w:r>
+    </w:p>
+    <w:p>
+      <w:pPr>
+        <w:numPr>
+          <w:ilvl w:val="0"/>
+          <w:numId w:val="1002"/>
+        </w:numPr>
+        <w:pStyle w:val="Compact"/>
+      </w:pPr>
+      <w:r>
+        <w:t xml:space="preserve">Square</w:t>
+      </w:r>
+    </w:p>
+    <w:p>
+      <w:pPr>
+        <w:numPr>
+          <w:ilvl w:val="0"/>
+          <w:numId w:val="1002"/>
+        </w:numPr>
+        <w:pStyle w:val="Compact"/>
+      </w:pPr>
+      <w:r>
+        <w:t xml:space="preserve">Circle</w:t>
+      </w:r>
+    </w:p>
+    <w:p>
+      <w:pPr>
+        <w:numPr>
+          <w:ilvl w:val="0"/>
+          <w:numId w:val="1002"/>
+        </w:numPr>
+        <w:pStyle w:val="Compact"/>
+      </w:pPr>
+      <w:r>
+        <w:t xml:space="preserve">Triangle</w:t>
+      </w:r>
+    </w:p>
+    <w:bookmarkEnd w:id="21"/>
+    <w:bookmarkStart w:id="22" w:name="textures"/>
+    <w:p>
+      <w:pPr>
+        <w:pStyle w:val="Heading2"/>
+      </w:pPr>
+      <w:r>
+        <w:t xml:space="preserve">3 Textures</w:t>
+      </w:r>
+    </w:p>
+    <w:p>
+      <w:pPr>
+        <w:numPr>
+          <w:ilvl w:val="0"/>
+          <w:numId w:val="1003"/>
+        </w:numPr>
+        <w:pStyle w:val="Compact"/>
+      </w:pPr>
+      <w:r>
+        <w:t xml:space="preserve">Smooth</w:t>
+      </w:r>
+    </w:p>
+    <w:p>
+      <w:pPr>
+        <w:numPr>
+          <w:ilvl w:val="0"/>
+          <w:numId w:val="1003"/>
+        </w:numPr>
+        <w:pStyle w:val="Compact"/>
+      </w:pPr>
+      <w:r>
+        <w:t xml:space="preserve">Bumpy</w:t>
+      </w:r>
+    </w:p>
+    <w:p>
+      <w:pPr>
+        <w:numPr>
+          <w:ilvl w:val="0"/>
+          <w:numId w:val="1003"/>
+        </w:numPr>
+        <w:pStyle w:val="Compact"/>
+      </w:pPr>
+      <w:r>
+        <w:t xml:space="preserve">Fuzzy</w:t>
+      </w:r>
+    </w:p>
+    <w:p>
+      <w:pPr>
+        <w:pStyle w:val="FirstParagraph"/>
+      </w:pPr>
+      <w:r>
+        <w:t xml:space="preserve">Einsteins’s theory of of special relativity that expresses the equivalence</w:t>
+      </w:r>
+      <w:r>
+        <w:t xml:space="preserve"> </w:t>
+      </w:r>
+      <w:r>
+        <w:t xml:space="preserve">of mass and energy:</w:t>
+      </w:r>
+    </w:p>
+    <w:p>
+      <w:pPr>
+        <w:pStyle w:val="BodyText"/>
+      </w:pPr>
+      <m:oMath>
+        <m:r>
+          <m:t>E</m:t>
+        </m:r>
+        <m:r>
+          <m:rPr>
+            <m:sty m:val="p"/>
+          </m:rPr>
+          <m:t>=</m:t>
+        </m:r>
+        <m:r>
+          <m:t>m</m:t>
+        </m:r>
+        <m:sSup>
+          <m:e>
+            <m:r>
+              <m:t>c</m:t>
+            </m:r>
+          </m:e>
+          <m:sup>
+            <m:r>
+              <m:t>2</m:t>
+            </m:r>
+          </m:sup>
+        </m:sSup>
+      </m:oMath>
+    </w:p>
+    <w:bookmarkEnd w:id="22"/>
+    <w:bookmarkStart w:id="23" w:name="overview"/>
+    <w:p>
+      <w:pPr>
+        <w:pStyle w:val="Heading2"/>
+      </w:pPr>
+      <w:r>
+        <w:t xml:space="preserve">4 Overview</w:t>
+      </w:r>
+    </w:p>
+    <w:p>
+      <w:pPr>
+        <w:pStyle w:val="FirstParagraph"/>
+      </w:pPr>
+      <w:r>
+        <w:t xml:space="preserve">See</w:t>
+      </w:r>
+      <w:r>
+        <w:t xml:space="preserve"> </w:t>
+      </w:r>
+      <w:hyperlink w:anchor="fig-simple">
+        <w:r>
+          <w:rPr>
+            <w:rStyle w:val="Hyperlink"/>
+          </w:rPr>
+          <w:t xml:space="preserve">Figure 1</w:t>
+        </w:r>
+      </w:hyperlink>
+      <w:r>
+        <w:t xml:space="preserve"> </w:t>
+      </w:r>
+      <w:r>
+        <w:t xml:space="preserve">in</w:t>
+      </w:r>
+      <w:r>
+        <w:t xml:space="preserve"> </w:t>
+      </w:r>
+      <w:hyperlink w:anchor="sec-plot">
+        <w:r>
+          <w:rPr>
+            <w:rStyle w:val="Hyperlink"/>
+          </w:rPr>
+          <w:t xml:space="preserve">Section 5</w:t>
+        </w:r>
+      </w:hyperlink>
+      <w:r>
+        <w:t xml:space="preserve"> </w:t>
+      </w:r>
+      <w:r>
+        <w:t xml:space="preserve">for a demo of a simple plot</w:t>
+      </w:r>
+    </w:p>
+    <w:bookmarkEnd w:id="23"/>
+    <w:bookmarkStart w:id="28" w:name="sec-plot"/>
+    <w:p>
+      <w:pPr>
+        <w:pStyle w:val="Heading2"/>
+      </w:pPr>
+      <w:r>
+        <w:t xml:space="preserve">5 Plot</w:t>
+      </w:r>
+    </w:p>
+    <w:p>
+      <w:pPr>
+        <w:pStyle w:val="SourceCode"/>
+      </w:pPr>
+      <w:r>
+        <w:rPr>
+          <w:rStyle w:val="ImportTok"/>
+        </w:rPr>
+        <w:t xml:space="preserve">import</w:t>
+      </w:r>
+      <w:r>
+        <w:rPr>
+          <w:rStyle w:val="NormalTok"/>
+        </w:rPr>
+        <w:t xml:space="preserve"> matplotlib.pyplot </w:t>
+      </w:r>
+      <w:r>
+        <w:rPr>
+          <w:rStyle w:val="ImportTok"/>
+        </w:rPr>
+        <w:t xml:space="preserve">as</w:t>
+      </w:r>
+      <w:r>
+        <w:rPr>
+          <w:rStyle w:val="NormalTok"/>
+        </w:rPr>
+        <w:t xml:space="preserve"> plt</w:t>
+      </w:r>
+      <w:r>
+        <w:br/>
+      </w:r>
+      <w:r>
+        <w:rPr>
+          <w:rStyle w:val="NormalTok"/>
+        </w:rPr>
+        <w:t xml:space="preserve">plt.plot([</w:t>
+      </w:r>
+      <w:r>
+        <w:rPr>
+          <w:rStyle w:val="DecValTok"/>
+        </w:rPr>
+        <w:t xml:space="preserve">1</w:t>
+      </w:r>
+      <w:r>
+        <w:rPr>
+          <w:rStyle w:val="NormalTok"/>
+        </w:rPr>
+        <w:t xml:space="preserve">, </w:t>
+      </w:r>
+      <w:r>
+        <w:rPr>
+          <w:rStyle w:val="DecValTok"/>
+        </w:rPr>
+        <w:t xml:space="preserve">23</w:t>
+      </w:r>
+      <w:r>
+        <w:rPr>
+          <w:rStyle w:val="NormalTok"/>
+        </w:rPr>
+        <w:t xml:space="preserve">, </w:t>
+      </w:r>
+      <w:r>
+        <w:rPr>
+          <w:rStyle w:val="DecValTok"/>
+        </w:rPr>
+        <w:t xml:space="preserve">2</w:t>
+      </w:r>
+      <w:r>
+        <w:rPr>
+          <w:rStyle w:val="NormalTok"/>
+        </w:rPr>
+        <w:t xml:space="preserve">, </w:t>
+      </w:r>
+      <w:r>
+        <w:rPr>
+          <w:rStyle w:val="DecValTok"/>
+        </w:rPr>
+        <w:t xml:space="preserve">4</w:t>
+      </w:r>
+      <w:r>
+        <w:rPr>
+          <w:rStyle w:val="NormalTok"/>
+        </w:rPr>
+        <w:t xml:space="preserve">])</w:t>
+      </w:r>
+      <w:r>
+        <w:br/>
+      </w:r>
+      <w:r>
+        <w:rPr>
+          <w:rStyle w:val="NormalTok"/>
+        </w:rPr>
+        <w:t xml:space="preserve">plt.show()</w:t>
+      </w:r>
+    </w:p>
+    <w:tbl>
+      <w:tblPr>
+        <w:tblStyle w:val="Table"/>
+        <w:tblW w:type="pct" w:w="5000"/>
+        <w:tblLook w:firstRow="0" w:lastRow="0" w:firstColumn="0" w:lastColumn="0" w:noHBand="0" w:noVBand="0" w:val="0000"/>
+        <w:jc w:val="start"/>
+      </w:tblPr>
+      <w:tblGrid>
+        <w:gridCol w:w="7920"/>
+      </w:tblGrid>
+      <w:tr>
+        <w:tc>
+          <w:tcPr/>
+          <w:bookmarkStart w:id="27" w:name="fig-simple"/>
+          <w:p>
+            <w:pPr>
+              <w:jc w:val="center"/>
+            </w:pPr>
+            <w:r>
+              <w:drawing>
+                <wp:inline>
+                  <wp:extent cx="3971925" cy="3209925"/>
+                  <wp:effectExtent b="0" l="0" r="0" t="0"/>
+                  <wp:docPr descr="" title="" id="25" name="Picture"/>
+                  <a:graphic>
+                    <a:graphicData uri="http://schemas.openxmlformats.org/drawingml/2006/picture">
+                      <pic:pic>
+                        <pic:nvPicPr>
+                          <pic:cNvPr descr="authoring_files/figure-docx/fig-simple-output-1.png" id="26" name="Picture"/>
+                          <pic:cNvPicPr>
+                            <a:picLocks noChangeArrowheads="1" noChangeAspect="1"/>
+                          </pic:cNvPicPr>
+                        </pic:nvPicPr>
+                        <pic:blipFill>
+                          <a:blip r:embed="rId24"/>
+                          <a:stretch>
+                            <a:fillRect/>
+                          </a:stretch>
+                        </pic:blipFill>
+                        <pic:spPr bwMode="auto">
+                          <a:xfrm>
+                            <a:off x="0" y="0"/>
+                            <a:ext cx="3971925" cy="3209925"/>
+                          </a:xfrm>
+                          <a:prstGeom prst="rect">
+                            <a:avLst/>
+                          </a:prstGeom>
+                          <a:noFill/>
+                          <a:ln w="9525">
+                            <a:noFill/>
+                            <a:headEnd/>
+                            <a:tailEnd/>
+                          </a:ln>
+                        </pic:spPr>
+                      </pic:pic>
+                    </a:graphicData>
+                  </a:graphic>
+                </wp:inline>
+              </w:drawing>
+            </w:r>
+          </w:p>
+          <w:p>
+            <w:pPr>
+              <w:jc w:val="center"/>
+            </w:pPr>
+            <w:pPr>
+              <w:jc w:val="start"/>
+              <w:spacing w:before="200"/>
+              <w:pStyle w:val="ImageCaption"/>
+            </w:pPr>
+            <w:r>
+              <w:t xml:space="preserve">Figure 1: Simple Plot</w:t>
+            </w:r>
+          </w:p>
+          <w:bookmarkEnd w:id="27"/>
+        </w:tc>
+      </w:tr>
+    </w:tbl>
+    <w:bookmarkEnd w:id="28"/>
+    <w:bookmarkStart w:id="33" w:name="sec-equation"/>
+    <w:p>
+      <w:pPr>
+        <w:pStyle w:val="Heading2"/>
+      </w:pPr>
+      <w:r>
+        <w:t xml:space="preserve">6 Equation</w:t>
+      </w:r>
+    </w:p>
+    <w:p>
+      <w:pPr>
+        <w:pStyle w:val="FirstParagraph"/>
+      </w:pPr>
+      <w:bookmarkStart w:id="29" w:name="eq-stddev"/>
+      <m:oMathPara>
+        <m:oMathParaPr>
+          <m:jc m:val="center"/>
+        </m:oMathParaPr>
+        <m:oMath>
+          <m:r>
+            <m:t>s</m:t>
+          </m:r>
+          <m:r>
+            <m:rPr>
+              <m:sty m:val="p"/>
+            </m:rPr>
+            <m:t>=</m:t>
+          </m:r>
+          <m:rad>
+            <m:radPr>
+              <m:degHide m:val="1"/>
+            </m:radPr>
+            <m:deg/>
+            <m:e>
+              <m:f>
+                <m:fPr>
+                  <m:type m:val="bar"/>
+                </m:fPr>
+                <m:num>
+                  <m:r>
+                    <m:t>1</m:t>
+                  </m:r>
+                </m:num>
+                <m:den>
+                  <m:r>
+                    <m:t>N</m:t>
+                  </m:r>
+                  <m:r>
+                    <m:rPr>
+                      <m:sty m:val="p"/>
+                    </m:rPr>
+                    <m:t>−</m:t>
+                  </m:r>
+                  <m:r>
+                    <m:t>1</m:t>
+                  </m:r>
+                </m:den>
+              </m:f>
+              <m:nary>
+                <m:naryPr>
+                  <m:chr m:val="∑"/>
+                  <m:limLoc m:val="undOvr"/>
+                  <m:subHide m:val="0"/>
+                  <m:supHide m:val="0"/>
+                </m:naryPr>
+                <m:sub>
+                  <m:r>
+                    <m:t>i</m:t>
+                  </m:r>
+                  <m:r>
+                    <m:rPr>
+                      <m:sty m:val="p"/>
+                    </m:rPr>
+                    <m:t>=</m:t>
+                  </m:r>
+                  <m:r>
+                    <m:t>1</m:t>
+                  </m:r>
+                </m:sub>
+                <m:sup>
+                  <m:r>
+                    <m:t>N</m:t>
+                  </m:r>
+                </m:sup>
+                <m:e>
+                  <m:d>
+                    <m:dPr>
+                      <m:begChr m:val="("/>
+                      <m:endChr m:val=")"/>
+                      <m:sepChr m:val=""/>
+                      <m:grow/>
+                    </m:dPr>
+                    <m:e>
+                      <m:sSub>
+                        <m:e>
+                          <m:r>
+                            <m:t>x</m:t>
+                          </m:r>
+                        </m:e>
+                        <m:sub>
+                          <m:r>
+                            <m:t>i</m:t>
+                          </m:r>
+                        </m:sub>
+                      </m:sSub>
+                      <m:r>
+                        <m:rPr>
+                          <m:sty m:val="p"/>
+                        </m:rPr>
+                        <m:t>−</m:t>
+                      </m:r>
+                      <m:sSup>
+                        <m:e>
+                          <m:bar>
+                            <m:barPr>
+                              <m:pos m:val="top"/>
+                            </m:barPr>
+                            <m:e>
+                              <m:r>
+                                <m:t>x</m:t>
+                              </m:r>
+                            </m:e>
+                          </m:bar>
+                        </m:e>
+                        <m:sup>
+                          <m:r>
+                            <m:t>2</m:t>
+                          </m:r>
+                        </m:sup>
+                      </m:sSup>
+                    </m:e>
+                  </m:d>
+                </m:e>
+              </m:nary>
+            </m:e>
+          </m:rad>
+          <m:r>
+            <m:t>  </m:t>
+          </m:r>
+          <m:d>
+            <m:dPr>
+              <m:begChr m:val="("/>
+              <m:endChr m:val=")"/>
+              <m:sepChr m:val=""/>
+              <m:grow/>
+            </m:dPr>
+            <m:e>
+              <m:r>
+                <m:t>1</m:t>
+              </m:r>
+            </m:e>
+          </m:d>
+        </m:oMath>
+      </m:oMathPara>
+      <w:bookmarkEnd w:id="29"/>
+    </w:p>
+    <w:tbl>
+      <w:tblPr>
+        <w:tblStyle w:val="Table"/>
+        <w:tblLook w:firstRow="0" w:lastRow="0" w:firstColumn="0" w:lastColumn="0" w:noHBand="0" w:noVBand="0" w:val="0000"/>
+        <w:tblBorders>
+          <w:left w:val="single" w:sz="24" w:space="0" w:color="0758E5"/>
+          <w:right w:val="single" w:sz="4" w:space="0" w:color="0758E5"/>
+          <w:top w:val="single" w:sz="4" w:space="0" w:color="0758E5"/>
+          <w:bottom w:val="single" w:sz="4" w:space="0" w:color="0758E5"/>
+        </w:tblBorders>
+        <w:tblCellMar>
+          <w:left w:w="144" w:type="dxa"/>
+          <w:right w:w="144" w:type="dxa"/>
+        </w:tblCellMar>
+        <w:tblInd w:w="164" w:type="dxa"/>
+        <w:tblW w:type="pct" w:w="100%"/>
+      </w:tblPr>
+      <w:tr>
+        <w:trPr>
+          <w:cantSplit/>
+        </w:trPr>
+        <w:tc>
+          <w:tcPr>
+            <w:shd w:color="auto" w:fill="dae6fb" w:val="clear"/>
+            <w:tcMar>
+              <w:top w:w="92" w:type="dxa"/>
+              <w:bottom w:w="92" w:type="dxa"/>
+            </w:tcMar>
+          </w:tcPr>
+          <w:p>
+            <w:pPr>
+              <w:pStyle w:val="FirstParagraph"/>
+            </w:pPr>
+            <w:pPr>
+              <w:spacing w:before="0" w:after="0"/>
+              <w:textAlignment w:val="center"/>
+            </w:pPr>
+            <w:r>
+              <w:drawing>
+                <wp:inline>
+                  <wp:extent cx="152400" cy="152400"/>
+                  <wp:effectExtent b="0" l="0" r="0" t="0"/>
+                  <wp:docPr descr="" title="" id="31" name="Picture"/>
+                  <a:graphic>
+                    <a:graphicData uri="http://schemas.openxmlformats.org/drawingml/2006/picture">
+                      <pic:pic>
+                        <pic:nvPicPr>
+                          <pic:cNvPr descr="C:\Users\igord\AppData\Local\Programs\Quarto\share\formats\docx\note.png" id="32" name="Picture"/>
+                          <pic:cNvPicPr>
+                            <a:picLocks noChangeArrowheads="1" noChangeAspect="1"/>
+                          </pic:cNvPicPr>
+                        </pic:nvPicPr>
+                        <pic:blipFill>
+                          <a:blip r:embed="rId30"/>
+                          <a:stretch>
+                            <a:fillRect/>
+                          </a:stretch>
+                        </pic:blipFill>
+                        <pic:spPr bwMode="auto">
+                          <a:xfrm>
+                            <a:off x="0" y="0"/>
+                            <a:ext cx="152400" cy="152400"/>
+                          </a:xfrm>
+                          <a:prstGeom prst="rect">
+                            <a:avLst/>
+                          </a:prstGeom>
+                          <a:noFill/>
+                          <a:ln w="9525">
+                            <a:noFill/>
+                            <a:headEnd/>
+                            <a:tailEnd/>
+                          </a:ln>
+                        </pic:spPr>
+                      </pic:pic>
+                    </a:graphicData>
+                  </a:graphic>
+                </wp:inline>
+              </w:drawing>
+            </w:r>
+            <w:r>
+              <w:t xml:space="preserve"> </w:t>
+            </w:r>
+            <w:r>
+              <w:t xml:space="preserve"> </w:t>
+            </w:r>
+            <w:r>
+              <w:t xml:space="preserve">Note</w:t>
+            </w:r>
+          </w:p>
+        </w:tc>
+      </w:tr>
+      <w:tr>
+        <w:trPr>
+          <w:cantSplit/>
+        </w:trPr>
+        <w:tc>
+          <w:tcPr>
+            <w:tcMar>
+              <w:top w:w="108" w:type="dxa"/>
+              <w:bottom w:w="108" w:type="dxa"/>
+            </w:tcMar>
+          </w:tcPr>
+          <w:p>
+            <w:pPr>
+              <w:pStyle w:val="BodyText"/>
+            </w:pPr>
+            <w:pPr>
+              <w:spacing w:before="16" w:after="16"/>
+            </w:pPr>
+            <w:r>
+              <w:t xml:space="preserve">Note that ther are five types of callouts, including:</w:t>
+            </w:r>
+            <w:r>
+              <w:t xml:space="preserve"> </w:t>
+            </w:r>
+            <w:r>
+              <w:rPr>
+                <w:rStyle w:val="VerbatimChar"/>
+              </w:rPr>
+              <w:t xml:space="preserve">note</w:t>
+            </w:r>
+            <w:r>
+              <w:t xml:space="preserve">,</w:t>
+            </w:r>
+            <w:r>
+              <w:t xml:space="preserve"> </w:t>
+            </w:r>
+            <w:r>
+              <w:rPr>
+                <w:rStyle w:val="VerbatimChar"/>
+              </w:rPr>
+              <w:t xml:space="preserve">tip</w:t>
+            </w:r>
+            <w:r>
+              <w:t xml:space="preserve">,</w:t>
+            </w:r>
+            <w:r>
+              <w:t xml:space="preserve"> </w:t>
+            </w:r>
+            <w:r>
+              <w:rPr>
+                <w:rStyle w:val="VerbatimChar"/>
+              </w:rPr>
+              <w:t xml:space="preserve">warning</w:t>
+            </w:r>
+            <w:r>
+              <w:t xml:space="preserve">,</w:t>
+            </w:r>
+            <w:r>
+              <w:t xml:space="preserve"> </w:t>
+            </w:r>
+            <w:r>
+              <w:rPr>
+                <w:rStyle w:val="VerbatimChar"/>
+              </w:rPr>
+              <w:t xml:space="preserve">caution</w:t>
+            </w:r>
+            <w:r>
+              <w:t xml:space="preserve">, and</w:t>
+            </w:r>
+            <w:r>
+              <w:t xml:space="preserve"> </w:t>
+            </w:r>
+            <w:r>
+              <w:rPr>
+                <w:rStyle w:val="VerbatimChar"/>
+              </w:rPr>
+              <w:t xml:space="preserve">important</w:t>
+            </w:r>
+            <w:r>
+              <w:t xml:space="preserve">.</w:t>
+            </w:r>
+          </w:p>
+        </w:tc>
+      </w:tr>
+    </w:tbl>
+    <w:bookmarkEnd w:id="33"/>
+    <w:bookmarkStart w:id="39" w:name="placing-colorbars"/>
+    <w:p>
+      <w:pPr>
+        <w:pStyle w:val="Heading2"/>
+      </w:pPr>
+      <w:r>
+        <w:t xml:space="preserve">7 Placing Colorbars</w:t>
+      </w:r>
+    </w:p>
+    <w:p>
+      <w:pPr>
+        <w:pStyle w:val="FirstParagraph"/>
+      </w:pPr>
+      <w:r>
+        <w:t xml:space="preserve">Colorbars indicate the quantitative extent of image data.</w:t>
+      </w:r>
+      <w:r>
+        <w:t xml:space="preserve"> </w:t>
+      </w:r>
+      <w:r>
+        <w:t xml:space="preserve">Placing in a figure is non-trivial because room needs to</w:t>
+      </w:r>
+      <w:r>
+        <w:t xml:space="preserve"> </w:t>
+      </w:r>
+      <w:r>
+        <w:t xml:space="preserve">be made for them. The simplest case is just attaching a</w:t>
+      </w:r>
+      <w:r>
+        <w:t xml:space="preserve"> </w:t>
+      </w:r>
+      <w:r>
+        <w:t xml:space="preserve">colorbar to each axes:</w:t>
+      </w:r>
+      <w:r>
+        <w:rPr>
+          <w:rStyle w:val="FootnoteReference"/>
+        </w:rPr>
+        <w:footnoteReference w:id="34"/>
+      </w:r>
+      <w:r>
+        <w:t xml:space="preserve">.</w:t>
+      </w:r>
+    </w:p>
+    <w:p>
+      <w:pPr>
+        <w:pStyle w:val="SourceCode"/>
+      </w:pPr>
+      <w:r>
+        <w:rPr>
+          <w:rStyle w:val="ImportTok"/>
+        </w:rPr>
+        <w:t xml:space="preserve">import</w:t>
+      </w:r>
+      <w:r>
+        <w:rPr>
+          <w:rStyle w:val="NormalTok"/>
+        </w:rPr>
+        <w:t xml:space="preserve"> matplotlib.pyplot </w:t>
+      </w:r>
+      <w:r>
+        <w:rPr>
+          <w:rStyle w:val="ImportTok"/>
+        </w:rPr>
+        <w:t xml:space="preserve">as</w:t>
+      </w:r>
+      <w:r>
+        <w:rPr>
+          <w:rStyle w:val="NormalTok"/>
+        </w:rPr>
+        <w:t xml:space="preserve"> plt</w:t>
+      </w:r>
+      <w:r>
+        <w:br/>
+      </w:r>
+      <w:r>
+        <w:rPr>
+          <w:rStyle w:val="ImportTok"/>
+        </w:rPr>
+        <w:t xml:space="preserve">import</w:t>
+      </w:r>
+      <w:r>
+        <w:rPr>
+          <w:rStyle w:val="NormalTok"/>
+        </w:rPr>
+        <w:t xml:space="preserve"> numpy </w:t>
+      </w:r>
+      <w:r>
+        <w:rPr>
+          <w:rStyle w:val="ImportTok"/>
+        </w:rPr>
+        <w:t xml:space="preserve">as</w:t>
+      </w:r>
+      <w:r>
+        <w:rPr>
+          <w:rStyle w:val="NormalTok"/>
+        </w:rPr>
+        <w:t xml:space="preserve"> np</w:t>
+      </w:r>
+      <w:r>
+        <w:br/>
+      </w:r>
+      <w:r>
+        <w:br/>
+      </w:r>
+      <w:r>
+        <w:rPr>
+          <w:rStyle w:val="NormalTok"/>
+        </w:rPr>
+        <w:t xml:space="preserve">fig, axs </w:t>
+      </w:r>
+      <w:r>
+        <w:rPr>
+          <w:rStyle w:val="OperatorTok"/>
+        </w:rPr>
+        <w:t xml:space="preserve">=</w:t>
+      </w:r>
+      <w:r>
+        <w:rPr>
+          <w:rStyle w:val="NormalTok"/>
+        </w:rPr>
+        <w:t xml:space="preserve"> plt.subplots(</w:t>
+      </w:r>
+      <w:r>
+        <w:rPr>
+          <w:rStyle w:val="DecValTok"/>
+        </w:rPr>
+        <w:t xml:space="preserve">2</w:t>
+      </w:r>
+      <w:r>
+        <w:rPr>
+          <w:rStyle w:val="NormalTok"/>
+        </w:rPr>
+        <w:t xml:space="preserve">, </w:t>
+      </w:r>
+      <w:r>
+        <w:rPr>
+          <w:rStyle w:val="DecValTok"/>
+        </w:rPr>
+        <w:t xml:space="preserve">2</w:t>
+      </w:r>
+      <w:r>
+        <w:rPr>
+          <w:rStyle w:val="NormalTok"/>
+        </w:rPr>
+        <w:t xml:space="preserve">)</w:t>
+      </w:r>
+      <w:r>
+        <w:br/>
+      </w:r>
+      <w:r>
+        <w:rPr>
+          <w:rStyle w:val="NormalTok"/>
+        </w:rPr>
+        <w:t xml:space="preserve">fig.set_size_inches(</w:t>
+      </w:r>
+      <w:r>
+        <w:rPr>
+          <w:rStyle w:val="DecValTok"/>
+        </w:rPr>
+        <w:t xml:space="preserve">20</w:t>
+      </w:r>
+      <w:r>
+        <w:rPr>
+          <w:rStyle w:val="NormalTok"/>
+        </w:rPr>
+        <w:t xml:space="preserve">, </w:t>
+      </w:r>
+      <w:r>
+        <w:rPr>
+          <w:rStyle w:val="DecValTok"/>
+        </w:rPr>
+        <w:t xml:space="preserve">8</w:t>
+      </w:r>
+      <w:r>
+        <w:rPr>
+          <w:rStyle w:val="NormalTok"/>
+        </w:rPr>
+        <w:t xml:space="preserve">)</w:t>
+      </w:r>
+      <w:r>
+        <w:br/>
+      </w:r>
+      <w:r>
+        <w:rPr>
+          <w:rStyle w:val="NormalTok"/>
+        </w:rPr>
+        <w:t xml:space="preserve">cmaps </w:t>
+      </w:r>
+      <w:r>
+        <w:rPr>
+          <w:rStyle w:val="OperatorTok"/>
+        </w:rPr>
+        <w:t xml:space="preserve">=</w:t>
+      </w:r>
+      <w:r>
+        <w:rPr>
+          <w:rStyle w:val="NormalTok"/>
+        </w:rPr>
+        <w:t xml:space="preserve"> [</w:t>
+      </w:r>
+      <w:r>
+        <w:rPr>
+          <w:rStyle w:val="StringTok"/>
+        </w:rPr>
+        <w:t xml:space="preserve">'RdBu_r'</w:t>
+      </w:r>
+      <w:r>
+        <w:rPr>
+          <w:rStyle w:val="NormalTok"/>
+        </w:rPr>
+        <w:t xml:space="preserve">, </w:t>
+      </w:r>
+      <w:r>
+        <w:rPr>
+          <w:rStyle w:val="StringTok"/>
+        </w:rPr>
+        <w:t xml:space="preserve">'viridis'</w:t>
+      </w:r>
+      <w:r>
+        <w:rPr>
+          <w:rStyle w:val="NormalTok"/>
+        </w:rPr>
+        <w:t xml:space="preserve">]</w:t>
+      </w:r>
+      <w:r>
+        <w:br/>
+      </w:r>
+      <w:r>
+        <w:rPr>
+          <w:rStyle w:val="ControlFlowTok"/>
+        </w:rPr>
+        <w:t xml:space="preserve">for</w:t>
+      </w:r>
+      <w:r>
+        <w:rPr>
+          <w:rStyle w:val="NormalTok"/>
+        </w:rPr>
+        <w:t xml:space="preserve"> col </w:t>
+      </w:r>
+      <w:r>
+        <w:rPr>
+          <w:rStyle w:val="KeywordTok"/>
+        </w:rPr>
+        <w:t xml:space="preserve">in</w:t>
+      </w:r>
+      <w:r>
+        <w:rPr>
+          <w:rStyle w:val="NormalTok"/>
+        </w:rPr>
+        <w:t xml:space="preserve"> </w:t>
+      </w:r>
+      <w:r>
+        <w:rPr>
+          <w:rStyle w:val="BuiltInTok"/>
+        </w:rPr>
+        <w:t xml:space="preserve">range</w:t>
+      </w:r>
+      <w:r>
+        <w:rPr>
+          <w:rStyle w:val="NormalTok"/>
+        </w:rPr>
+        <w:t xml:space="preserve">(</w:t>
+      </w:r>
+      <w:r>
+        <w:rPr>
+          <w:rStyle w:val="DecValTok"/>
+        </w:rPr>
+        <w:t xml:space="preserve">2</w:t>
+      </w:r>
+      <w:r>
+        <w:rPr>
+          <w:rStyle w:val="NormalTok"/>
+        </w:rPr>
+        <w:t xml:space="preserve">):</w:t>
+      </w:r>
+      <w:r>
+        <w:br/>
+      </w:r>
+      <w:r>
+        <w:rPr>
+          <w:rStyle w:val="NormalTok"/>
+        </w:rPr>
+        <w:t xml:space="preserve">    </w:t>
+      </w:r>
+      <w:r>
+        <w:rPr>
+          <w:rStyle w:val="ControlFlowTok"/>
+        </w:rPr>
+        <w:t xml:space="preserve">for</w:t>
+      </w:r>
+      <w:r>
+        <w:rPr>
+          <w:rStyle w:val="NormalTok"/>
+        </w:rPr>
+        <w:t xml:space="preserve"> row </w:t>
+      </w:r>
+      <w:r>
+        <w:rPr>
+          <w:rStyle w:val="KeywordTok"/>
+        </w:rPr>
+        <w:t xml:space="preserve">in</w:t>
+      </w:r>
+      <w:r>
+        <w:rPr>
+          <w:rStyle w:val="NormalTok"/>
+        </w:rPr>
+        <w:t xml:space="preserve"> </w:t>
+      </w:r>
+      <w:r>
+        <w:rPr>
+          <w:rStyle w:val="BuiltInTok"/>
+        </w:rPr>
+        <w:t xml:space="preserve">range</w:t>
+      </w:r>
+      <w:r>
+        <w:rPr>
+          <w:rStyle w:val="NormalTok"/>
+        </w:rPr>
+        <w:t xml:space="preserve">(</w:t>
+      </w:r>
+      <w:r>
+        <w:rPr>
+          <w:rStyle w:val="DecValTok"/>
+        </w:rPr>
+        <w:t xml:space="preserve">2</w:t>
+      </w:r>
+      <w:r>
+        <w:rPr>
+          <w:rStyle w:val="NormalTok"/>
+        </w:rPr>
+        <w:t xml:space="preserve">):</w:t>
+      </w:r>
+      <w:r>
+        <w:br/>
+      </w:r>
+      <w:r>
+        <w:rPr>
+          <w:rStyle w:val="NormalTok"/>
+        </w:rPr>
+        <w:t xml:space="preserve">        ax </w:t>
+      </w:r>
+      <w:r>
+        <w:rPr>
+          <w:rStyle w:val="OperatorTok"/>
+        </w:rPr>
+        <w:t xml:space="preserve">=</w:t>
+      </w:r>
+      <w:r>
+        <w:rPr>
+          <w:rStyle w:val="NormalTok"/>
+        </w:rPr>
+        <w:t xml:space="preserve"> axs[row, col]</w:t>
+      </w:r>
+      <w:r>
+        <w:br/>
+      </w:r>
+      <w:r>
+        <w:rPr>
+          <w:rStyle w:val="NormalTok"/>
+        </w:rPr>
+        <w:t xml:space="preserve">        pcm </w:t>
+      </w:r>
+      <w:r>
+        <w:rPr>
+          <w:rStyle w:val="OperatorTok"/>
+        </w:rPr>
+        <w:t xml:space="preserve">=</w:t>
+      </w:r>
+      <w:r>
+        <w:rPr>
+          <w:rStyle w:val="NormalTok"/>
+        </w:rPr>
+        <w:t xml:space="preserve"> ax.pcolormesh(</w:t>
+      </w:r>
+      <w:r>
+        <w:br/>
+      </w:r>
+      <w:r>
+        <w:rPr>
+          <w:rStyle w:val="NormalTok"/>
+        </w:rPr>
+        <w:t xml:space="preserve">          np.random.random((</w:t>
+      </w:r>
+      <w:r>
+        <w:rPr>
+          <w:rStyle w:val="DecValTok"/>
+        </w:rPr>
+        <w:t xml:space="preserve">20</w:t>
+      </w:r>
+      <w:r>
+        <w:rPr>
+          <w:rStyle w:val="NormalTok"/>
+        </w:rPr>
+        <w:t xml:space="preserve">, </w:t>
+      </w:r>
+      <w:r>
+        <w:rPr>
+          <w:rStyle w:val="DecValTok"/>
+        </w:rPr>
+        <w:t xml:space="preserve">20</w:t>
+      </w:r>
+      <w:r>
+        <w:rPr>
+          <w:rStyle w:val="NormalTok"/>
+        </w:rPr>
+        <w:t xml:space="preserve">)) </w:t>
+      </w:r>
+      <w:r>
+        <w:rPr>
+          <w:rStyle w:val="OperatorTok"/>
+        </w:rPr>
+        <w:t xml:space="preserve">*</w:t>
+      </w:r>
+      <w:r>
+        <w:rPr>
+          <w:rStyle w:val="NormalTok"/>
+        </w:rPr>
+        <w:t xml:space="preserve"> (col </w:t>
+      </w:r>
+      <w:r>
+        <w:rPr>
+          <w:rStyle w:val="OperatorTok"/>
+        </w:rPr>
+        <w:t xml:space="preserve">+</w:t>
+      </w:r>
+      <w:r>
+        <w:rPr>
+          <w:rStyle w:val="NormalTok"/>
+        </w:rPr>
+        <w:t xml:space="preserve"> </w:t>
+      </w:r>
+      <w:r>
+        <w:rPr>
+          <w:rStyle w:val="DecValTok"/>
+        </w:rPr>
+        <w:t xml:space="preserve">1</w:t>
+      </w:r>
+      <w:r>
+        <w:rPr>
+          <w:rStyle w:val="NormalTok"/>
+        </w:rPr>
+        <w:t xml:space="preserve">),</w:t>
+      </w:r>
+      <w:r>
+        <w:br/>
+      </w:r>
+      <w:r>
+        <w:rPr>
+          <w:rStyle w:val="NormalTok"/>
+        </w:rPr>
+        <w:t xml:space="preserve">          cmap</w:t>
+      </w:r>
+      <w:r>
+        <w:rPr>
+          <w:rStyle w:val="OperatorTok"/>
+        </w:rPr>
+        <w:t xml:space="preserve">=</w:t>
+      </w:r>
+      <w:r>
+        <w:rPr>
+          <w:rStyle w:val="NormalTok"/>
+        </w:rPr>
+        <w:t xml:space="preserve">cmaps[col]</w:t>
+      </w:r>
+      <w:r>
+        <w:br/>
+      </w:r>
+      <w:r>
+        <w:rPr>
+          <w:rStyle w:val="NormalTok"/>
+        </w:rPr>
+        <w:t xml:space="preserve">        )</w:t>
+      </w:r>
+      <w:r>
+        <w:br/>
+      </w:r>
+      <w:r>
+        <w:rPr>
+          <w:rStyle w:val="NormalTok"/>
+        </w:rPr>
+        <w:t xml:space="preserve">        fig.colorbar(pcm, ax</w:t>
+      </w:r>
+      <w:r>
+        <w:rPr>
+          <w:rStyle w:val="OperatorTok"/>
+        </w:rPr>
+        <w:t xml:space="preserve">=</w:t>
+      </w:r>
+      <w:r>
+        <w:rPr>
+          <w:rStyle w:val="NormalTok"/>
+        </w:rPr>
+        <w:t xml:space="preserve">ax)</w:t>
+      </w:r>
+      <w:r>
+        <w:br/>
+      </w:r>
+      <w:r>
+        <w:rPr>
+          <w:rStyle w:val="NormalTok"/>
+        </w:rPr>
+        <w:t xml:space="preserve">plt.show()</w:t>
+      </w:r>
+    </w:p>
+    <w:p>
+      <w:pPr>
+        <w:pStyle w:val="FirstParagraph"/>
+      </w:pPr>
+      <w:r>
+        <w:drawing>
+          <wp:inline>
+            <wp:extent cx="5334000" cy="2269711"/>
+            <wp:effectExtent b="0" l="0" r="0" t="0"/>
+            <wp:docPr descr="" title="" id="37" name="Picture"/>
+            <a:graphic>
+              <a:graphicData uri="http://schemas.openxmlformats.org/drawingml/2006/picture">
+                <pic:pic>
+                  <pic:nvPicPr>
+                    <pic:cNvPr descr="authoring_files/figure-docx/cell-3-output-1.png" id="38" name="Picture"/>
+                    <pic:cNvPicPr>
+                      <a:picLocks noChangeArrowheads="1" noChangeAspect="1"/>
+                    </pic:cNvPicPr>
+                  </pic:nvPicPr>
+                  <pic:blipFill>
+                    <a:blip r:embed="rId36"/>
+                    <a:stretch>
+                      <a:fillRect/>
+                    </a:stretch>
+                  </pic:blipFill>
+                  <pic:spPr bwMode="auto">
+                    <a:xfrm>
+                      <a:off x="0" y="0"/>
+                      <a:ext cx="5334000" cy="2269711"/>
+                    </a:xfrm>
+                    <a:prstGeom prst="rect">
+                      <a:avLst/>
+                    </a:prstGeom>
+                    <a:noFill/>
+                    <a:ln w="9525">
+                      <a:noFill/>
+                      <a:headEnd/>
+                      <a:tailEnd/>
+                    </a:ln>
+                  </pic:spPr>
+                </pic:pic>
+              </a:graphicData>
+            </a:graphic>
+          </wp:inline>
+        </w:drawing>
+      </w:r>
+    </w:p>
+    <w:bookmarkEnd w:id="39"/>
     <w:sectPr/>
   </w:body>
 </w:document>
@@ -90,6 +1402,42 @@
     <w:p>
       <w:r>
         <w:separator/>
+      </w:r>
+    </w:p>
+  </w:footnote>
+  <w:footnote w:id="34">
+    <w:p>
+      <w:pPr>
+        <w:pStyle w:val="FootnoteText"/>
+      </w:pPr>
+      <w:r>
+        <w:rPr>
+          <w:rStyle w:val="FootnoteReference"/>
+        </w:rPr>
+        <w:footnoteRef/>
+      </w:r>
+      <w:r>
+        <w:t xml:space="preserve"> </w:t>
+      </w:r>
+      <w:r>
+        <w:t xml:space="preserve">See the</w:t>
+      </w:r>
+      <w:r>
+        <w:t xml:space="preserve"> </w:t>
+      </w:r>
+      <w:hyperlink r:id="rId35">
+        <w:r>
+          <w:rPr>
+            <w:rStyle w:val="Hyperlink"/>
+          </w:rPr>
+          <w:t xml:space="preserve">Matplotlib Gallery</w:t>
+        </w:r>
+      </w:hyperlink>
+      <w:r>
+        <w:t xml:space="preserve"> </w:t>
+      </w:r>
+      <w:r>
+        <w:t xml:space="preserve">to explore colorbars further</w:t>
       </w:r>
     </w:p>
   </w:footnote>
@@ -174,8 +1522,93 @@
       </w:pPr>
     </w:lvl>
   </w:abstractNum>
+  <w:abstractNum w:abstractNumId="991">
+    <w:nsid w:val="A991"/>
+    <w:multiLevelType w:val="multilevel"/>
+    <w:lvl w:ilvl="0">
+      <w:numFmt w:val="bullet"/>
+      <w:lvlText w:val="•"/>
+      <w:lvlJc w:val="left"/>
+      <w:pPr>
+        <w:ind w:left="720" w:hanging="480"/>
+      </w:pPr>
+    </w:lvl>
+    <w:lvl w:ilvl="1">
+      <w:numFmt w:val="bullet"/>
+      <w:lvlText w:val="–"/>
+      <w:lvlJc w:val="left"/>
+      <w:pPr>
+        <w:ind w:left="1440" w:hanging="480"/>
+      </w:pPr>
+    </w:lvl>
+    <w:lvl w:ilvl="2">
+      <w:numFmt w:val="bullet"/>
+      <w:lvlText w:val="•"/>
+      <w:lvlJc w:val="left"/>
+      <w:pPr>
+        <w:ind w:left="2160" w:hanging="480"/>
+      </w:pPr>
+    </w:lvl>
+    <w:lvl w:ilvl="3">
+      <w:numFmt w:val="bullet"/>
+      <w:lvlText w:val="–"/>
+      <w:lvlJc w:val="left"/>
+      <w:pPr>
+        <w:ind w:left="2880" w:hanging="480"/>
+      </w:pPr>
+    </w:lvl>
+    <w:lvl w:ilvl="4">
+      <w:numFmt w:val="bullet"/>
+      <w:lvlText w:val="•"/>
+      <w:lvlJc w:val="left"/>
+      <w:pPr>
+        <w:ind w:left="3600" w:hanging="480"/>
+      </w:pPr>
+    </w:lvl>
+    <w:lvl w:ilvl="5">
+      <w:numFmt w:val="bullet"/>
+      <w:lvlText w:val="–"/>
+      <w:lvlJc w:val="left"/>
+      <w:pPr>
+        <w:ind w:left="4320" w:hanging="480"/>
+      </w:pPr>
+    </w:lvl>
+    <w:lvl w:ilvl="6">
+      <w:numFmt w:val="bullet"/>
+      <w:lvlText w:val="•"/>
+      <w:lvlJc w:val="left"/>
+      <w:pPr>
+        <w:ind w:left="5040" w:hanging="480"/>
+      </w:pPr>
+    </w:lvl>
+    <w:lvl w:ilvl="7">
+      <w:numFmt w:val="bullet"/>
+      <w:lvlText w:val="–"/>
+      <w:lvlJc w:val="left"/>
+      <w:pPr>
+        <w:ind w:left="5760" w:hanging="480"/>
+      </w:pPr>
+    </w:lvl>
+    <w:lvl w:ilvl="8">
+      <w:numFmt w:val="bullet"/>
+      <w:lvlText w:val="•"/>
+      <w:lvlJc w:val="left"/>
+      <w:pPr>
+        <w:ind w:left="6480" w:hanging="480"/>
+      </w:pPr>
+    </w:lvl>
+  </w:abstractNum>
   <w:num w:numId="1000">
     <w:abstractNumId w:val="990"/>
+  </w:num>
+  <w:num w:numId="1001">
+    <w:abstractNumId w:val="991"/>
+  </w:num>
+  <w:num w:numId="1002">
+    <w:abstractNumId w:val="991"/>
+  </w:num>
+  <w:num w:numId="1003">
+    <w:abstractNumId w:val="991"/>
   </w:num>
 </w:numbering>
 </file>

</xml_diff>